<commit_message>
Descriptions completed in report
</commit_message>
<xml_diff>
--- a/comb2301_perj2324.docx
+++ b/comb2301_perj2324.docx
@@ -1554,35 +1554,33 @@
         <w:fldChar w:fldCharType="end"/>
       </w:r>
       <w:bookmarkStart w:id="1" w:name="_Toc526264079"/>
-      <w:bookmarkStart w:id="2" w:name="_GoBack"/>
+      <w:r>
+        <w:t>Intro</w:t>
+      </w:r>
+      <w:r>
+        <w:t>duction</w:t>
+      </w:r>
+      <w:bookmarkEnd w:id="1"/>
+    </w:p>
+    <w:p>
+      <w:pPr>
+        <w:pStyle w:val="Titre1"/>
+      </w:pPr>
+      <w:bookmarkStart w:id="2" w:name="_Toc526264080"/>
+      <w:r>
+        <w:t>Vulnérabilités communes</w:t>
+      </w:r>
       <w:bookmarkEnd w:id="2"/>
-      <w:r>
-        <w:t>Intro</w:t>
-      </w:r>
-      <w:r>
-        <w:t>duction</w:t>
-      </w:r>
-      <w:bookmarkEnd w:id="1"/>
-    </w:p>
-    <w:p>
-      <w:pPr>
-        <w:pStyle w:val="Titre1"/>
-      </w:pPr>
-      <w:bookmarkStart w:id="3" w:name="_Toc526264080"/>
-      <w:r>
-        <w:t>Vulnérabilités communes</w:t>
+    </w:p>
+    <w:p>
+      <w:pPr>
+        <w:pStyle w:val="Titre2"/>
+      </w:pPr>
+      <w:bookmarkStart w:id="3" w:name="_Toc526264081"/>
+      <w:r>
+        <w:t>Injection</w:t>
       </w:r>
       <w:bookmarkEnd w:id="3"/>
-    </w:p>
-    <w:p>
-      <w:pPr>
-        <w:pStyle w:val="Titre2"/>
-      </w:pPr>
-      <w:bookmarkStart w:id="4" w:name="_Toc526264081"/>
-      <w:r>
-        <w:t>Injection</w:t>
-      </w:r>
-      <w:bookmarkEnd w:id="4"/>
     </w:p>
     <w:p>
       <w:pPr>
@@ -1658,14 +1656,14 @@
       <w:pPr>
         <w:pStyle w:val="Titre2"/>
       </w:pPr>
-      <w:bookmarkStart w:id="5" w:name="_Toc526264082"/>
+      <w:bookmarkStart w:id="4" w:name="_Toc526264082"/>
       <w:r>
         <w:t>Violation</w:t>
       </w:r>
       <w:r>
         <w:t xml:space="preserve"> de gestion d’authentification et de session</w:t>
       </w:r>
-      <w:bookmarkEnd w:id="5"/>
+      <w:bookmarkEnd w:id="4"/>
     </w:p>
     <w:p>
       <w:pPr>
@@ -1720,11 +1718,11 @@
       <w:pPr>
         <w:pStyle w:val="Titre2"/>
       </w:pPr>
-      <w:bookmarkStart w:id="6" w:name="_Toc526264083"/>
+      <w:bookmarkStart w:id="5" w:name="_Toc526264083"/>
       <w:r>
         <w:t>Exposition de données sensibles</w:t>
       </w:r>
-      <w:bookmarkEnd w:id="6"/>
+      <w:bookmarkEnd w:id="5"/>
     </w:p>
     <w:p>
       <w:pPr>
@@ -1794,7 +1792,7 @@
           <w:rFonts w:ascii="Times New Roman" w:hAnsi="Times New Roman"/>
         </w:rPr>
       </w:pPr>
-      <w:bookmarkStart w:id="7" w:name="_Toc526264084"/>
+      <w:bookmarkStart w:id="6" w:name="_Toc526264084"/>
       <w:r>
         <w:t xml:space="preserve">XML </w:t>
       </w:r>
@@ -1814,10 +1812,60 @@
       <w:r>
         <w:t xml:space="preserve"> (XXE)</w:t>
       </w:r>
+      <w:bookmarkEnd w:id="6"/>
+      <w:r>
+        <w:t xml:space="preserve"> </w:t>
+      </w:r>
+    </w:p>
+    <w:p>
+      <w:pPr>
+        <w:pStyle w:val="Text"/>
+      </w:pPr>
+      <w:r>
+        <w:t>Description</w:t>
+      </w:r>
+    </w:p>
+    <w:p>
+      <w:r>
+        <w:t>Pour les applications basées sur les fichier XML, cette vulnérabilité consiste à télécharger des fichiers XML directement sans vérification. Ces fichiers peuvent être malsain et donc mettre en péril la sécurité de l’application.</w:t>
+      </w:r>
+    </w:p>
+    <w:p>
+      <w:pPr>
+        <w:pStyle w:val="Text"/>
+      </w:pPr>
+      <w:r>
+        <w:t xml:space="preserve">Application </w:t>
+      </w:r>
+      <w:proofErr w:type="spellStart"/>
+      <w:r>
+        <w:t>SansSoussi</w:t>
+      </w:r>
+      <w:proofErr w:type="spellEnd"/>
+    </w:p>
+    <w:p>
+      <w:pPr>
+        <w:pStyle w:val="Text"/>
+      </w:pPr>
+      <w:r>
+        <w:t>Mitigations</w:t>
+      </w:r>
+    </w:p>
+    <w:p>
+      <w:pPr>
+        <w:pStyle w:val="Text"/>
+      </w:pPr>
+    </w:p>
+    <w:p>
+      <w:pPr>
+        <w:pStyle w:val="Titre2"/>
+      </w:pPr>
+      <w:bookmarkStart w:id="7" w:name="_Toc526264085"/>
+      <w:r>
+        <w:lastRenderedPageBreak/>
+        <w:t>Violation de contrôle d’accès</w:t>
+      </w:r>
       <w:bookmarkEnd w:id="7"/>
-      <w:r>
-        <w:t xml:space="preserve"> </w:t>
-      </w:r>
     </w:p>
     <w:p>
       <w:pPr>
@@ -1829,6 +1877,17 @@
     </w:p>
     <w:p>
       <w:pPr>
+        <w:rPr>
+          <w:b/>
+          <w:bCs/>
+        </w:rPr>
+      </w:pPr>
+      <w:r>
+        <w:t>Un viol d’accès a lieu lorsqu’un attaquant consulte des données dont il n’est pas autorisé. Par exemple, un simple utilisateur pourrait avoir accès à des fonctions privilégiés où il pourrait ajouter ou modifier des données applicatives qui sont normalement seulement accessible par les administrateurs de l’application.</w:t>
+      </w:r>
+    </w:p>
+    <w:p>
+      <w:pPr>
         <w:pStyle w:val="Text"/>
       </w:pPr>
       <w:r>
@@ -1845,56 +1904,6 @@
         <w:pStyle w:val="Text"/>
       </w:pPr>
       <w:r>
-        <w:t>Mitigations</w:t>
-      </w:r>
-    </w:p>
-    <w:p>
-      <w:pPr>
-        <w:pStyle w:val="Text"/>
-      </w:pPr>
-    </w:p>
-    <w:p>
-      <w:pPr>
-        <w:pStyle w:val="Titre2"/>
-      </w:pPr>
-      <w:bookmarkStart w:id="8" w:name="_Toc526264085"/>
-      <w:r>
-        <w:t>Violation de contrôle d’accès</w:t>
-      </w:r>
-      <w:bookmarkEnd w:id="8"/>
-    </w:p>
-    <w:p>
-      <w:pPr>
-        <w:pStyle w:val="Text"/>
-      </w:pPr>
-      <w:r>
-        <w:t>Description</w:t>
-      </w:r>
-    </w:p>
-    <w:p>
-      <w:r>
-        <w:t>JOJO</w:t>
-      </w:r>
-    </w:p>
-    <w:p>
-      <w:pPr>
-        <w:pStyle w:val="Text"/>
-      </w:pPr>
-      <w:r>
-        <w:t xml:space="preserve">Application </w:t>
-      </w:r>
-      <w:proofErr w:type="spellStart"/>
-      <w:r>
-        <w:t>SansSoussi</w:t>
-      </w:r>
-      <w:proofErr w:type="spellEnd"/>
-    </w:p>
-    <w:p>
-      <w:pPr>
-        <w:pStyle w:val="Text"/>
-      </w:pPr>
-      <w:r>
-        <w:lastRenderedPageBreak/>
         <w:t>Mitigations</w:t>
       </w:r>
     </w:p>
@@ -1904,6 +1913,8 @@
           <w:lang w:eastAsia="fr-CA"/>
         </w:rPr>
       </w:pPr>
+      <w:bookmarkStart w:id="8" w:name="_GoBack"/>
+      <w:bookmarkEnd w:id="8"/>
     </w:p>
     <w:p>
       <w:pPr>
@@ -1994,7 +2005,11 @@
         <w:t xml:space="preserve"> permettre aux malfaiteur d’inclure des scripts client à l’aide d’un entré de texte ou autre sur la plateforme web. Ainsi, le nouveau script fa</w:t>
       </w:r>
       <w:r>
-        <w:t>isant maintenant partie de la page web</w:t>
+        <w:t xml:space="preserve">isant </w:t>
+      </w:r>
+      <w:r>
+        <w:lastRenderedPageBreak/>
+        <w:t>maintenant partie de la page web</w:t>
       </w:r>
       <w:r>
         <w:t xml:space="preserve"> peut désormais accéder aux cookie</w:t>
@@ -2051,7 +2066,6 @@
       <w:bookmarkStart w:id="11" w:name="_Toc526264088"/>
       <w:proofErr w:type="spellStart"/>
       <w:r>
-        <w:lastRenderedPageBreak/>
         <w:t>Insecure</w:t>
       </w:r>
       <w:proofErr w:type="spellEnd"/>
@@ -2077,6 +2091,17 @@
       </w:r>
     </w:p>
     <w:p>
+      <w:r>
+        <w:t>Cette vulnérabilité consiste à la possibilité de générer du code malsain lors d’une conversion d</w:t>
+      </w:r>
+      <w:r>
+        <w:t xml:space="preserve">e données sérialisées venant d’un fichier ou d’un paquet réseau en un objet </w:t>
+      </w:r>
+      <w:r>
+        <w:t xml:space="preserve">reçu par un client malfaiteur. </w:t>
+      </w:r>
+    </w:p>
+    <w:p>
       <w:pPr>
         <w:pStyle w:val="Text"/>
       </w:pPr>
@@ -2126,6 +2151,34 @@
       </w:pPr>
       <w:r>
         <w:t>Description</w:t>
+      </w:r>
+    </w:p>
+    <w:p>
+      <w:r>
+        <w:t xml:space="preserve">Cette vulnérabilité consiste à ne pas tenir </w:t>
+      </w:r>
+      <w:proofErr w:type="spellStart"/>
+      <w:r>
+        <w:t>a</w:t>
+      </w:r>
+      <w:proofErr w:type="spellEnd"/>
+      <w:r>
+        <w:t xml:space="preserve"> jour les différents composant de l’application. Ainsi, lorsqu’une faille de sécurité est détectée sur un de ses composant et rendu publique, les </w:t>
+      </w:r>
+      <w:r>
+        <w:t>méthodes d’</w:t>
+      </w:r>
+      <w:r>
+        <w:t>attaques deviennent aussi publique</w:t>
+      </w:r>
+      <w:r>
+        <w:t>s</w:t>
+      </w:r>
+      <w:r>
+        <w:t xml:space="preserve"> et très simple d’</w:t>
+      </w:r>
+      <w:r>
+        <w:t>utilisation.</w:t>
       </w:r>
     </w:p>
     <w:p>
@@ -2194,6 +2247,47 @@
       </w:pPr>
       <w:r>
         <w:t>Description</w:t>
+      </w:r>
+    </w:p>
+    <w:p>
+      <w:r>
+        <w:t xml:space="preserve">Une insuffisance de </w:t>
+      </w:r>
+      <w:r>
+        <w:rPr>
+          <w:i/>
+          <w:iCs/>
+        </w:rPr>
+        <w:t>logs</w:t>
+      </w:r>
+      <w:r>
+        <w:rPr>
+          <w:i/>
+          <w:iCs/>
+        </w:rPr>
+        <w:t xml:space="preserve"> </w:t>
+      </w:r>
+      <w:r>
+        <w:t xml:space="preserve">et de surveillance permet effectivement aux malfaiteur de tenter plusieurs attaques sans ce faire détecter. C’est pourquoi cette insuffisance consiste à une vulnérabilité importante. Par exemple, le fait de </w:t>
+      </w:r>
+      <w:proofErr w:type="spellStart"/>
+      <w:r>
+        <w:rPr>
+          <w:i/>
+          <w:iCs/>
+        </w:rPr>
+        <w:t>logger</w:t>
+      </w:r>
+      <w:proofErr w:type="spellEnd"/>
+      <w:r>
+        <w:rPr>
+          <w:i/>
+          <w:iCs/>
+        </w:rPr>
+        <w:t xml:space="preserve"> </w:t>
+      </w:r>
+      <w:r>
+        <w:t>les tentative d’authentification suivi d’un échec permet de découvrir les attaques par force brute si elles ne sont pas déjà empêchées!</w:t>
       </w:r>
     </w:p>
     <w:p>
@@ -5719,7 +5813,7 @@
 </file>
 
 <file path=customXml/itemProps1.xml><?xml version="1.0" encoding="utf-8"?>
-<ds:datastoreItem xmlns:ds="http://schemas.openxmlformats.org/officeDocument/2006/customXml" ds:itemID="{C61DF3D6-99D3-DF42-940F-A6A19C2C2126}">
+<ds:datastoreItem xmlns:ds="http://schemas.openxmlformats.org/officeDocument/2006/customXml" ds:itemID="{C67479A1-C35D-BE47-9EFA-308BB990591B}">
   <ds:schemaRefs>
     <ds:schemaRef ds:uri="http://schemas.openxmlformats.org/officeDocument/2006/bibliography"/>
   </ds:schemaRefs>

</xml_diff>